<commit_message>
added shootingControl and reformated some names
</commit_message>
<xml_diff>
--- a/diagrammen/Use case diagrams.docx
+++ b/diagrammen/Use case diagrams.docx
@@ -6,19 +6,9 @@
       <w:pPr>
         <w:pStyle w:val="Heading1"/>
       </w:pPr>
-      <w:proofErr w:type="spellStart"/>
       <w:r>
-        <w:t>Use</w:t>
+        <w:t>Use case diagrams</w:t>
       </w:r>
-      <w:proofErr w:type="spellEnd"/>
-      <w:r>
-        <w:t xml:space="preserve"> case </w:t>
-      </w:r>
-      <w:proofErr w:type="spellStart"/>
-      <w:r>
-        <w:t>diagrams</w:t>
-      </w:r>
-      <w:proofErr w:type="spellEnd"/>
     </w:p>
     <w:tbl>
       <w:tblPr>
@@ -182,7 +172,6 @@
                 <w:ilvl w:val="0"/>
                 <w:numId w:val="2"/>
               </w:numPr>
-              <w:spacing w:after="0" w:line="240" w:lineRule="auto"/>
               <w:rPr>
                 <w:lang w:val="en-GB"/>
               </w:rPr>
@@ -201,7 +190,6 @@
                 <w:ilvl w:val="0"/>
                 <w:numId w:val="2"/>
               </w:numPr>
-              <w:spacing w:after="0" w:line="240" w:lineRule="auto"/>
               <w:rPr>
                 <w:lang w:val="en-GB"/>
               </w:rPr>
@@ -216,7 +204,7 @@
               <w:rPr>
                 <w:lang w:val="en-GB"/>
               </w:rPr>
-              <w:t>Score</w:t>
+              <w:t>Timer</w:t>
             </w:r>
             <w:r>
               <w:rPr>
@@ -232,7 +220,6 @@
                 <w:ilvl w:val="0"/>
                 <w:numId w:val="2"/>
               </w:numPr>
-              <w:spacing w:after="0" w:line="240" w:lineRule="auto"/>
               <w:rPr>
                 <w:lang w:val="en-GB"/>
               </w:rPr>
@@ -281,15 +268,7 @@
           </w:tcPr>
           <w:p>
             <w:r>
-              <w:t xml:space="preserve">Go </w:t>
-            </w:r>
-            <w:proofErr w:type="spellStart"/>
-            <w:r>
-              <w:t>to</w:t>
-            </w:r>
-            <w:proofErr w:type="spellEnd"/>
-            <w:r>
-              <w:t xml:space="preserve"> UC042_GameOver</w:t>
+              <w:t>Go to UC042_GameOver</w:t>
             </w:r>
           </w:p>
         </w:tc>
@@ -338,16 +317,7 @@
           </w:tcPr>
           <w:p>
             <w:r>
-              <w:t>UC04</w:t>
-            </w:r>
-            <w:r>
-              <w:t>2</w:t>
-            </w:r>
-            <w:r>
-              <w:t>_</w:t>
-            </w:r>
-            <w:r>
-              <w:t>Shooting</w:t>
+              <w:t>UC042_Shooting</w:t>
             </w:r>
           </w:p>
         </w:tc>
@@ -377,11 +347,9 @@
             <w:tcW w:w="6657" w:type="dxa"/>
           </w:tcPr>
           <w:p>
-            <w:proofErr w:type="spellStart"/>
             <w:r>
               <w:t>Player</w:t>
             </w:r>
-            <w:proofErr w:type="spellEnd"/>
           </w:p>
         </w:tc>
       </w:tr>
@@ -467,7 +435,6 @@
                 <w:ilvl w:val="0"/>
                 <w:numId w:val="3"/>
               </w:numPr>
-              <w:spacing w:after="0" w:line="240" w:lineRule="auto"/>
               <w:rPr>
                 <w:lang w:val="en-GB"/>
               </w:rPr>
@@ -486,7 +453,6 @@
                 <w:ilvl w:val="0"/>
                 <w:numId w:val="3"/>
               </w:numPr>
-              <w:spacing w:after="0" w:line="240" w:lineRule="auto"/>
               <w:rPr>
                 <w:lang w:val="en-GB"/>
               </w:rPr>
@@ -541,7 +507,6 @@
                 <w:ilvl w:val="0"/>
                 <w:numId w:val="3"/>
               </w:numPr>
-              <w:spacing w:after="0" w:line="240" w:lineRule="auto"/>
               <w:rPr>
                 <w:lang w:val="en-GB"/>
               </w:rPr>
@@ -560,7 +525,6 @@
                 <w:ilvl w:val="0"/>
                 <w:numId w:val="3"/>
               </w:numPr>
-              <w:spacing w:after="0" w:line="240" w:lineRule="auto"/>
               <w:rPr>
                 <w:lang w:val="en-GB"/>
               </w:rPr>
@@ -579,7 +543,6 @@
                 <w:ilvl w:val="0"/>
                 <w:numId w:val="3"/>
               </w:numPr>
-              <w:spacing w:after="0" w:line="240" w:lineRule="auto"/>
               <w:rPr>
                 <w:lang w:val="en-GB"/>
               </w:rPr>
@@ -598,7 +561,6 @@
                 <w:ilvl w:val="0"/>
                 <w:numId w:val="3"/>
               </w:numPr>
-              <w:spacing w:after="0" w:line="240" w:lineRule="auto"/>
               <w:rPr>
                 <w:lang w:val="en-GB"/>
               </w:rPr>
@@ -623,7 +585,6 @@
                 <w:ilvl w:val="0"/>
                 <w:numId w:val="3"/>
               </w:numPr>
-              <w:spacing w:after="0" w:line="240" w:lineRule="auto"/>
               <w:rPr>
                 <w:lang w:val="en-GB"/>
               </w:rPr>
@@ -727,16 +688,7 @@
           </w:tcPr>
           <w:p>
             <w:r>
-              <w:t>UC04</w:t>
-            </w:r>
-            <w:r>
-              <w:t>3</w:t>
-            </w:r>
-            <w:r>
-              <w:t>_</w:t>
-            </w:r>
-            <w:r>
-              <w:t>RecievingHits</w:t>
+              <w:t>UC043_RecievingHits</w:t>
             </w:r>
           </w:p>
         </w:tc>
@@ -827,16 +779,8 @@
               <w:rPr>
                 <w:lang w:val="en-GB"/>
               </w:rPr>
-              <w:t xml:space="preserve">Hit message must be </w:t>
-            </w:r>
-            <w:proofErr w:type="spellStart"/>
-            <w:r>
-              <w:rPr>
-                <w:lang w:val="en-GB"/>
-              </w:rPr>
-              <w:t>recieved</w:t>
-            </w:r>
-            <w:proofErr w:type="spellEnd"/>
+              <w:t>Hit message must be recieved</w:t>
+            </w:r>
           </w:p>
         </w:tc>
       </w:tr>
@@ -898,7 +842,6 @@
                 <w:ilvl w:val="0"/>
                 <w:numId w:val="4"/>
               </w:numPr>
-              <w:spacing w:after="0" w:line="240" w:lineRule="auto"/>
               <w:rPr>
                 <w:lang w:val="en-GB"/>
               </w:rPr>
@@ -917,7 +860,6 @@
                 <w:ilvl w:val="0"/>
                 <w:numId w:val="4"/>
               </w:numPr>
-              <w:spacing w:after="0" w:line="240" w:lineRule="auto"/>
               <w:rPr>
                 <w:lang w:val="en-GB"/>
               </w:rPr>
@@ -936,7 +878,6 @@
                 <w:ilvl w:val="0"/>
                 <w:numId w:val="4"/>
               </w:numPr>
-              <w:spacing w:after="0" w:line="240" w:lineRule="auto"/>
               <w:rPr>
                 <w:lang w:val="en-GB"/>
               </w:rPr>

</xml_diff>